<commit_message>
aggiunta documentazione analisi statica
</commit_message>
<xml_diff>
--- a/documentazione/documenti/IterazioneDue/DesignDellArchitettura.docx
+++ b/documentazione/documenti/IterazioneDue/DesignDellArchitettura.docx
@@ -1566,6 +1566,60 @@
         </w:rPr>
         <w:lastRenderedPageBreak/>
         <w:t>Qui viene mostrato come il sistema sia fisicamente distribuito su tre componenti: Client, Server e Database.</w:t>
+      </w:r>
+    </w:p>
+    <w:p>
+      <w:pPr>
+        <w:pStyle w:val="NormaleWeb"/>
+        <w:rPr>
+          <w:rFonts w:ascii="Aptos" w:hAnsi="Aptos"/>
+          <w:sz w:val="22"/>
+          <w:szCs w:val="22"/>
+        </w:rPr>
+      </w:pPr>
+      <w:r>
+        <w:rPr>
+          <w:rFonts w:ascii="Aptos" w:hAnsi="Aptos"/>
+          <w:sz w:val="22"/>
+          <w:szCs w:val="22"/>
+        </w:rPr>
+        <w:t xml:space="preserve">Il server applicativo è stato inoltre predisposto per la containerizzazione. All'interno del progetto sono presenti un </w:t>
+      </w:r>
+      <w:proofErr w:type="spellStart"/>
+      <w:r>
+        <w:rPr>
+          <w:rFonts w:ascii="Aptos" w:hAnsi="Aptos"/>
+          <w:sz w:val="22"/>
+          <w:szCs w:val="22"/>
+        </w:rPr>
+        <w:t>Dockerfile</w:t>
+      </w:r>
+      <w:proofErr w:type="spellEnd"/>
+      <w:r>
+        <w:rPr>
+          <w:rFonts w:ascii="Aptos" w:hAnsi="Aptos"/>
+          <w:sz w:val="22"/>
+          <w:szCs w:val="22"/>
+        </w:rPr>
+        <w:t xml:space="preserve"> e un </w:t>
+      </w:r>
+      <w:proofErr w:type="spellStart"/>
+      <w:r>
+        <w:rPr>
+          <w:rFonts w:ascii="Aptos" w:hAnsi="Aptos"/>
+          <w:sz w:val="22"/>
+          <w:szCs w:val="22"/>
+        </w:rPr>
+        <w:t>docker-compose.yml</w:t>
+      </w:r>
+      <w:proofErr w:type="spellEnd"/>
+      <w:r>
+        <w:rPr>
+          <w:rFonts w:ascii="Aptos" w:hAnsi="Aptos"/>
+          <w:sz w:val="22"/>
+          <w:szCs w:val="22"/>
+        </w:rPr>
+        <w:t>, che permettono di incapsulare l'applicazione Spring Boot in un container Docker, facilitando un futuro deployment scalabile su infrastrutture Cloud.</w:t>
       </w:r>
     </w:p>
     <w:p>
@@ -2169,7 +2223,6 @@
   <w:style w:type="character" w:default="1" w:styleId="Carpredefinitoparagrafo">
     <w:name w:val="Default Paragraph Font"/>
     <w:uiPriority w:val="1"/>
-    <w:semiHidden/>
     <w:unhideWhenUsed/>
   </w:style>
   <w:style w:type="table" w:default="1" w:styleId="Tabellanormale">

</xml_diff>

<commit_message>
Correzione al diagramma delle classi
</commit_message>
<xml_diff>
--- a/documentazione/documenti/IterazioneDue/DesignDellArchitettura.docx
+++ b/documentazione/documenti/IterazioneDue/DesignDellArchitettura.docx
@@ -1,6 +1,6 @@
 
 <file path=word/document.xml><?xml version="1.0" encoding="utf-8"?>
-<w:document xmlns:wpc="http://schemas.microsoft.com/office/word/2010/wordprocessingCanvas" xmlns:cx="http://schemas.microsoft.com/office/drawing/2014/chartex" xmlns:cx1="http://schemas.microsoft.com/office/drawing/2015/9/8/chartex" xmlns:cx2="http://schemas.microsoft.com/office/drawing/2015/10/21/chartex" xmlns:cx3="http://schemas.microsoft.com/office/drawing/2016/5/9/chartex" xmlns:cx4="http://schemas.microsoft.com/office/drawing/2016/5/10/chartex" xmlns:cx5="http://schemas.microsoft.com/office/drawing/2016/5/11/chartex" xmlns:cx6="http://schemas.microsoft.com/office/drawing/2016/5/12/chartex" xmlns:cx7="http://schemas.microsoft.com/office/drawing/2016/5/13/chartex" xmlns:cx8="http://schemas.microsoft.com/office/drawing/2016/5/14/chartex" xmlns:mc="http://schemas.openxmlformats.org/markup-compatibility/2006" xmlns:aink="http://schemas.microsoft.com/office/drawing/2016/ink" xmlns:am3d="http://schemas.microsoft.com/office/drawing/2017/model3d" xmlns:o="urn:schemas-microsoft-com:office:office" xmlns:oel="http://schemas.microsoft.com/office/2019/extlst" xmlns:r="http://schemas.openxmlformats.org/officeDocument/2006/relationships" xmlns:m="http://schemas.openxmlformats.org/officeDocument/2006/math" xmlns:v="urn:schemas-microsoft-com:vml" xmlns:wp14="http://schemas.microsoft.com/office/word/2010/wordprocessingDrawing" xmlns:wp="http://schemas.openxmlformats.org/drawingml/2006/wordprocessingDrawing" xmlns:w10="urn:schemas-microsoft-com:office:word" xmlns:w="http://schemas.openxmlformats.org/wordprocessingml/2006/main" xmlns:w14="http://schemas.microsoft.com/office/word/2010/wordml" xmlns:w15="http://schemas.microsoft.com/office/word/2012/wordml" xmlns:w16cex="http://schemas.microsoft.com/office/word/2018/wordml/cex" xmlns:w16cid="http://schemas.microsoft.com/office/word/2016/wordml/cid" xmlns:w16="http://schemas.microsoft.com/office/word/2018/wordml" xmlns:w16du="http://schemas.microsoft.com/office/word/2023/wordml/word16du" xmlns:w16sdtdh="http://schemas.microsoft.com/office/word/2020/wordml/sdtdatahash" xmlns:w16sdtfl="http://schemas.microsoft.com/office/word/2024/wordml/sdtformatlock" xmlns:w16se="http://schemas.microsoft.com/office/word/2015/wordml/symex" xmlns:wpg="http://schemas.microsoft.com/office/word/2010/wordprocessingGroup" xmlns:wpi="http://schemas.microsoft.com/office/word/2010/wordprocessingInk" xmlns:wne="http://schemas.microsoft.com/office/word/2006/wordml" xmlns:wps="http://schemas.microsoft.com/office/word/2010/wordprocessingShape" mc:Ignorable="w14 w15 w16se w16cid w16 w16cex w16sdtdh w16sdtfl w16du wp14">
+<w:document xmlns:wpc="http://schemas.microsoft.com/office/word/2010/wordprocessingCanvas" xmlns:cx="http://schemas.microsoft.com/office/drawing/2014/chartex" xmlns:cx1="http://schemas.microsoft.com/office/drawing/2015/9/8/chartex" xmlns:cx2="http://schemas.microsoft.com/office/drawing/2015/10/21/chartex" xmlns:cx3="http://schemas.microsoft.com/office/drawing/2016/5/9/chartex" xmlns:cx4="http://schemas.microsoft.com/office/drawing/2016/5/10/chartex" xmlns:cx5="http://schemas.microsoft.com/office/drawing/2016/5/11/chartex" xmlns:cx6="http://schemas.microsoft.com/office/drawing/2016/5/12/chartex" xmlns:cx7="http://schemas.microsoft.com/office/drawing/2016/5/13/chartex" xmlns:cx8="http://schemas.microsoft.com/office/drawing/2016/5/14/chartex" xmlns:mc="http://schemas.openxmlformats.org/markup-compatibility/2006" xmlns:aink="http://schemas.microsoft.com/office/drawing/2016/ink" xmlns:am3d="http://schemas.microsoft.com/office/drawing/2017/model3d" xmlns:o="urn:schemas-microsoft-com:office:office" xmlns:r="http://schemas.openxmlformats.org/officeDocument/2006/relationships" xmlns:m="http://schemas.openxmlformats.org/officeDocument/2006/math" xmlns:v="urn:schemas-microsoft-com:vml" xmlns:wp14="http://schemas.microsoft.com/office/word/2010/wordprocessingDrawing" xmlns:wp="http://schemas.openxmlformats.org/drawingml/2006/wordprocessingDrawing" xmlns:w10="urn:schemas-microsoft-com:office:word" xmlns:w="http://schemas.openxmlformats.org/wordprocessingml/2006/main" xmlns:w14="http://schemas.microsoft.com/office/word/2010/wordml" xmlns:w15="http://schemas.microsoft.com/office/word/2012/wordml" xmlns:w16cid="http://schemas.microsoft.com/office/word/2016/wordml/cid" xmlns:w16se="http://schemas.microsoft.com/office/word/2015/wordml/symex" xmlns:wpg="http://schemas.microsoft.com/office/word/2010/wordprocessingGroup" xmlns:wpi="http://schemas.microsoft.com/office/word/2010/wordprocessingInk" xmlns:wne="http://schemas.microsoft.com/office/word/2006/wordml" xmlns:wps="http://schemas.microsoft.com/office/word/2010/wordprocessingShape" mc:Ignorable="w14 w15 w16se w16cid wp14">
   <w:body>
     <w:p>
       <w:pPr>
@@ -275,21 +275,7 @@
         <w:rPr>
           <w:rFonts w:ascii="Aptos" w:hAnsi="Aptos" w:cs="Times New Roman"/>
         </w:rPr>
-        <w:t xml:space="preserve"> la generazione </w:t>
-      </w:r>
-      <w:proofErr w:type="gramStart"/>
-      <w:r>
-        <w:rPr>
-          <w:rFonts w:ascii="Aptos" w:hAnsi="Aptos" w:cs="Times New Roman"/>
-        </w:rPr>
-        <w:t>dello schedule</w:t>
-      </w:r>
-      <w:proofErr w:type="gramEnd"/>
-      <w:r>
-        <w:rPr>
-          <w:rFonts w:ascii="Aptos" w:hAnsi="Aptos" w:cs="Times New Roman"/>
-        </w:rPr>
-        <w:t xml:space="preserve"> e le operazioni di inserimento, modifica, eliminazione e lettura dei dati.</w:t>
+        <w:t xml:space="preserve"> la generazione dello schedule e le operazioni di inserimento, modifica, eliminazione e lettura dei dati.</w:t>
       </w:r>
     </w:p>
     <w:p>
@@ -518,21 +504,7 @@
         <w:rPr>
           <w:rFonts w:ascii="Aptos" w:hAnsi="Aptos" w:cs="Times New Roman"/>
         </w:rPr>
-        <w:t xml:space="preserve"> Pattern. </w:t>
-      </w:r>
-      <w:proofErr w:type="gramStart"/>
-      <w:r>
-        <w:rPr>
-          <w:rFonts w:ascii="Aptos" w:hAnsi="Aptos" w:cs="Times New Roman"/>
-        </w:rPr>
-        <w:t>Infatti</w:t>
-      </w:r>
-      <w:proofErr w:type="gramEnd"/>
-      <w:r>
-        <w:rPr>
-          <w:rFonts w:ascii="Aptos" w:hAnsi="Aptos" w:cs="Times New Roman"/>
-        </w:rPr>
-        <w:t xml:space="preserve"> </w:t>
+        <w:t xml:space="preserve"> Pattern. Infatti </w:t>
       </w:r>
       <w:r>
         <w:rPr>
@@ -580,88 +552,38 @@
         <w:rPr>
           <w:rFonts w:ascii="Aptos" w:hAnsi="Aptos" w:cs="Times New Roman"/>
         </w:rPr>
-        <w:t xml:space="preserve"> perché nasconde a questa la logica con cui l’algoritmo funziona dietro alla chiamata del metodo di generazione </w:t>
-      </w:r>
-      <w:proofErr w:type="gramStart"/>
-      <w:r>
-        <w:rPr>
-          <w:rFonts w:ascii="Aptos" w:hAnsi="Aptos" w:cs="Times New Roman"/>
-        </w:rPr>
-        <w:t>dello schedule</w:t>
-      </w:r>
-      <w:proofErr w:type="gramEnd"/>
+        <w:t xml:space="preserve"> perché nasconde a questa la logica con cui l’algoritmo funziona dietro alla chiamata del metodo di generazione dello schedule.</w:t>
+      </w:r>
+    </w:p>
+    <w:p>
+      <w:pPr>
+        <w:rPr>
+          <w:rFonts w:ascii="Aptos" w:hAnsi="Aptos" w:cs="Times New Roman"/>
+        </w:rPr>
+      </w:pPr>
+      <w:r>
+        <w:rPr>
+          <w:rFonts w:ascii="Aptos" w:hAnsi="Aptos" w:cs="Times New Roman"/>
+        </w:rPr>
+        <w:t>Un ultimo pattern che si è deciso di implementare è stato lo Strategy Pattern</w:t>
+      </w:r>
+      <w:r>
+        <w:rPr>
+          <w:rFonts w:ascii="Aptos" w:hAnsi="Aptos" w:cs="Times New Roman"/>
+        </w:rPr>
+        <w:t xml:space="preserve"> per l’implementazione dei controlli sullo schedule</w:t>
+      </w:r>
       <w:r>
         <w:rPr>
           <w:rFonts w:ascii="Aptos" w:hAnsi="Aptos" w:cs="Times New Roman"/>
         </w:rPr>
         <w:t>.</w:t>
       </w:r>
-    </w:p>
-    <w:p>
-      <w:pPr>
-        <w:rPr>
-          <w:rFonts w:ascii="Aptos" w:hAnsi="Aptos" w:cs="Times New Roman"/>
-        </w:rPr>
-      </w:pPr>
-      <w:r>
-        <w:rPr>
-          <w:rFonts w:ascii="Aptos" w:hAnsi="Aptos" w:cs="Times New Roman"/>
-        </w:rPr>
-        <w:t>Un ultimo pattern che si è deciso di implementare è stato lo Strategy Pattern</w:t>
-      </w:r>
-      <w:r>
-        <w:rPr>
-          <w:rFonts w:ascii="Aptos" w:hAnsi="Aptos" w:cs="Times New Roman"/>
-        </w:rPr>
-        <w:t xml:space="preserve"> per l’implementazione dei controlli </w:t>
-      </w:r>
-      <w:proofErr w:type="gramStart"/>
-      <w:r>
-        <w:rPr>
-          <w:rFonts w:ascii="Aptos" w:hAnsi="Aptos" w:cs="Times New Roman"/>
-        </w:rPr>
-        <w:t>sullo schedule</w:t>
-      </w:r>
-      <w:proofErr w:type="gramEnd"/>
-      <w:r>
-        <w:rPr>
-          <w:rFonts w:ascii="Aptos" w:hAnsi="Aptos" w:cs="Times New Roman"/>
-        </w:rPr>
-        <w:t>.</w:t>
-      </w:r>
-      <w:r>
-        <w:rPr>
-          <w:rFonts w:ascii="Aptos" w:hAnsi="Aptos" w:cs="Times New Roman"/>
-        </w:rPr>
-        <w:t xml:space="preserve"> </w:t>
-      </w:r>
-      <w:proofErr w:type="gramStart"/>
-      <w:r>
-        <w:rPr>
-          <w:rFonts w:ascii="Aptos" w:hAnsi="Aptos" w:cs="Times New Roman"/>
-        </w:rPr>
-        <w:t>Infatti</w:t>
-      </w:r>
-      <w:proofErr w:type="gramEnd"/>
-      <w:r>
-        <w:rPr>
-          <w:rFonts w:ascii="Aptos" w:hAnsi="Aptos" w:cs="Times New Roman"/>
-        </w:rPr>
-        <w:t xml:space="preserve"> è stata definita </w:t>
-      </w:r>
-      <w:proofErr w:type="gramStart"/>
-      <w:r>
-        <w:rPr>
-          <w:rFonts w:ascii="Aptos" w:hAnsi="Aptos" w:cs="Times New Roman"/>
-        </w:rPr>
-        <w:t>un interfaccia</w:t>
-      </w:r>
-      <w:proofErr w:type="gramEnd"/>
-      <w:r>
-        <w:rPr>
-          <w:rFonts w:ascii="Aptos" w:hAnsi="Aptos" w:cs="Times New Roman"/>
-        </w:rPr>
-        <w:t>, la quale viene generalizzata da più classi. Ciascuna di queste implementa una regola dell’algoritmo di scheduling</w:t>
+      <w:r>
+        <w:rPr>
+          <w:rFonts w:ascii="Aptos" w:hAnsi="Aptos" w:cs="Times New Roman"/>
+        </w:rPr>
+        <w:t xml:space="preserve"> Infatti è stata definita un interfaccia, la quale viene generalizzata da più classi. Ciascuna di queste implementa una regola dell’algoritmo di scheduling</w:t>
       </w:r>
       <w:r>
         <w:rPr>
@@ -675,6 +597,24 @@
         </w:rPr>
         <w:t xml:space="preserve">. In questo modo il sistema diventa facilmente estendibile nel caso fosse necessario aggiungere nuove regole. </w:t>
       </w:r>
+    </w:p>
+    <w:p>
+      <w:pPr>
+        <w:jc w:val="center"/>
+        <w:rPr>
+          <w:rFonts w:ascii="Aptos" w:hAnsi="Aptos" w:cs="Times New Roman"/>
+          <w:b/>
+        </w:rPr>
+      </w:pPr>
+    </w:p>
+    <w:p>
+      <w:pPr>
+        <w:jc w:val="center"/>
+        <w:rPr>
+          <w:rFonts w:ascii="Aptos" w:hAnsi="Aptos" w:cs="Times New Roman"/>
+          <w:b/>
+        </w:rPr>
+      </w:pPr>
     </w:p>
     <w:p>
       <w:pPr>
@@ -771,25 +711,7 @@
           <w:sz w:val="22"/>
           <w:szCs w:val="22"/>
         </w:rPr>
-        <w:t xml:space="preserve"> Il sistema viene rappresentato come scomposto nelle sue astrazioni principali con lo scopo di farne un’analisi funzionale </w:t>
-      </w:r>
-      <w:proofErr w:type="gramStart"/>
-      <w:r>
-        <w:rPr>
-          <w:rFonts w:ascii="Aptos" w:hAnsi="Aptos"/>
-          <w:sz w:val="22"/>
-          <w:szCs w:val="22"/>
-        </w:rPr>
-        <w:t>ed</w:t>
-      </w:r>
-      <w:proofErr w:type="gramEnd"/>
-      <w:r>
-        <w:rPr>
-          <w:rFonts w:ascii="Aptos" w:hAnsi="Aptos"/>
-          <w:sz w:val="22"/>
-          <w:szCs w:val="22"/>
-        </w:rPr>
-        <w:t xml:space="preserve"> identificarne i meccanismi.</w:t>
+        <w:t xml:space="preserve"> Il sistema viene rappresentato come scomposto nelle sue astrazioni principali con lo scopo di farne un’analisi funzionale ed identificarne i meccanismi.</w:t>
       </w:r>
       <w:r>
         <w:rPr>
@@ -1042,25 +964,7 @@
           <w:sz w:val="22"/>
           <w:szCs w:val="22"/>
         </w:rPr>
-        <w:t xml:space="preserve"> Handling e di Scheduling. In sostanza questo processo rappresenta la logica necessaria per la generazione </w:t>
-      </w:r>
-      <w:proofErr w:type="gramStart"/>
-      <w:r>
-        <w:rPr>
-          <w:rFonts w:ascii="Aptos" w:hAnsi="Aptos"/>
-          <w:sz w:val="22"/>
-          <w:szCs w:val="22"/>
-        </w:rPr>
-        <w:t>dello schedule</w:t>
-      </w:r>
-      <w:proofErr w:type="gramEnd"/>
-      <w:r>
-        <w:rPr>
-          <w:rFonts w:ascii="Aptos" w:hAnsi="Aptos"/>
-          <w:sz w:val="22"/>
-          <w:szCs w:val="22"/>
-        </w:rPr>
-        <w:t xml:space="preserve"> settimanale. Infine, questo comunica un processo Database, che si occupa di gestire la persistenza dei dati tramite appunto un Database.</w:t>
+        <w:t xml:space="preserve"> Handling e di Scheduling. In sostanza questo processo rappresenta la logica necessaria per la generazione dello schedule settimanale. Infine, questo comunica un processo Database, che si occupa di gestire la persistenza dei dati tramite appunto un Database.</w:t>
       </w:r>
     </w:p>
     <w:p>
@@ -1160,13 +1064,13 @@
     <w:p>
       <w:pPr>
         <w:pStyle w:val="NormaleWeb"/>
-        <w:jc w:val="center"/>
-        <w:rPr>
-          <w:rFonts w:ascii="Aptos" w:hAnsi="Aptos"/>
-          <w:sz w:val="22"/>
-          <w:szCs w:val="22"/>
-        </w:rPr>
-      </w:pPr>
+        <w:rPr>
+          <w:rFonts w:ascii="Aptos" w:hAnsi="Aptos"/>
+          <w:sz w:val="22"/>
+          <w:szCs w:val="22"/>
+        </w:rPr>
+      </w:pPr>
+      <w:bookmarkStart w:id="0" w:name="_GoBack"/>
       <w:r>
         <w:rPr>
           <w:rFonts w:ascii="Aptos" w:hAnsi="Aptos"/>
@@ -1175,9 +1079,9 @@
           <w:szCs w:val="22"/>
         </w:rPr>
         <w:drawing>
-          <wp:inline distT="0" distB="0" distL="0" distR="0" wp14:anchorId="6C4C7033" wp14:editId="4B79339C">
-            <wp:extent cx="5731510" cy="4943475"/>
-            <wp:effectExtent l="0" t="0" r="2540" b="9525"/>
+          <wp:inline distT="0" distB="0" distL="0" distR="0" wp14:anchorId="6C4C7033" wp14:editId="505FCA81">
+            <wp:extent cx="5734050" cy="5746151"/>
+            <wp:effectExtent l="0" t="0" r="0" b="6985"/>
             <wp:docPr id="4" name="Immagine 4"/>
             <wp:cNvGraphicFramePr>
               <a:graphicFrameLocks xmlns:a="http://schemas.openxmlformats.org/drawingml/2006/main" noChangeAspect="1"/>
@@ -1204,7 +1108,7 @@
                   <pic:spPr>
                     <a:xfrm>
                       <a:off x="0" y="0"/>
-                      <a:ext cx="5731510" cy="4943475"/>
+                      <a:ext cx="5743008" cy="5755128"/>
                     </a:xfrm>
                     <a:prstGeom prst="rect">
                       <a:avLst/>
@@ -1216,6 +1120,7 @@
           </wp:inline>
         </w:drawing>
       </w:r>
+      <w:bookmarkEnd w:id="0"/>
     </w:p>
     <w:p>
       <w:pPr>
@@ -1264,25 +1169,7 @@
           <w:sz w:val="22"/>
           <w:szCs w:val="22"/>
         </w:rPr>
-        <w:t xml:space="preserve"> </w:t>
-      </w:r>
-      <w:proofErr w:type="gramStart"/>
-      <w:r>
-        <w:rPr>
-          <w:rFonts w:ascii="Aptos" w:hAnsi="Aptos"/>
-          <w:sz w:val="22"/>
-          <w:szCs w:val="22"/>
-        </w:rPr>
-        <w:t>Infine</w:t>
-      </w:r>
-      <w:proofErr w:type="gramEnd"/>
-      <w:r>
-        <w:rPr>
-          <w:rFonts w:ascii="Aptos" w:hAnsi="Aptos"/>
-          <w:sz w:val="22"/>
-          <w:szCs w:val="22"/>
-        </w:rPr>
-        <w:t xml:space="preserve"> è importante sottolineare la relazione tra </w:t>
+        <w:t xml:space="preserve"> Infine è importante sottolineare la relazione tra </w:t>
       </w:r>
       <w:proofErr w:type="spellStart"/>
       <w:r>
@@ -1652,21 +1539,7 @@
         <w:rPr>
           <w:rFonts w:ascii="Aptos" w:hAnsi="Aptos" w:cs="Times New Roman"/>
         </w:rPr>
-        <w:t xml:space="preserve">Vengono mostrati gli elementi che prendono parte alla realizzazione di un particolare processo, oltre </w:t>
-      </w:r>
-      <w:proofErr w:type="gramStart"/>
-      <w:r>
-        <w:rPr>
-          <w:rFonts w:ascii="Aptos" w:hAnsi="Aptos" w:cs="Times New Roman"/>
-        </w:rPr>
-        <w:t>alle comunicazione</w:t>
-      </w:r>
-      <w:proofErr w:type="gramEnd"/>
-      <w:r>
-        <w:rPr>
-          <w:rFonts w:ascii="Aptos" w:hAnsi="Aptos" w:cs="Times New Roman"/>
-        </w:rPr>
-        <w:t xml:space="preserve"> che devono avvenire tra questi per</w:t>
+        <w:t>Vengono mostrati gli elementi che prendono parte alla realizzazione di un particolare processo, oltre alle comunicazione che devono avvenire tra questi per</w:t>
       </w:r>
       <w:r>
         <w:rPr>
@@ -1684,21 +1557,7 @@
         <w:rPr>
           <w:rFonts w:ascii="Aptos" w:hAnsi="Aptos" w:cs="Times New Roman"/>
         </w:rPr>
-        <w:t xml:space="preserve"> Ci sono molteplici scenari, ma qui ci si limiterà a mostrare quelli relativi alla computazione </w:t>
-      </w:r>
-      <w:proofErr w:type="gramStart"/>
-      <w:r>
-        <w:rPr>
-          <w:rFonts w:ascii="Aptos" w:hAnsi="Aptos" w:cs="Times New Roman"/>
-        </w:rPr>
-        <w:t>dello schedule</w:t>
-      </w:r>
-      <w:proofErr w:type="gramEnd"/>
-      <w:r>
-        <w:rPr>
-          <w:rFonts w:ascii="Aptos" w:hAnsi="Aptos" w:cs="Times New Roman"/>
-        </w:rPr>
-        <w:t xml:space="preserve"> settimanale ed all’aggiunta di un’assenza in quanto ritenuti più significativi.</w:t>
+        <w:t xml:space="preserve"> Ci sono molteplici scenari, ma qui ci si limiterà a mostrare quelli relativi alla computazione dello schedule settimanale ed all’aggiunta di un’assenza in quanto ritenuti più significativi.</w:t>
       </w:r>
     </w:p>
     <w:p>
@@ -1822,7 +1681,7 @@
 </file>
 
 <file path=word/styles.xml><?xml version="1.0" encoding="utf-8"?>
-<w:styles xmlns:mc="http://schemas.openxmlformats.org/markup-compatibility/2006" xmlns:r="http://schemas.openxmlformats.org/officeDocument/2006/relationships" xmlns:w="http://schemas.openxmlformats.org/wordprocessingml/2006/main" xmlns:w14="http://schemas.microsoft.com/office/word/2010/wordml" xmlns:w15="http://schemas.microsoft.com/office/word/2012/wordml" xmlns:w16cex="http://schemas.microsoft.com/office/word/2018/wordml/cex" xmlns:w16cid="http://schemas.microsoft.com/office/word/2016/wordml/cid" xmlns:w16="http://schemas.microsoft.com/office/word/2018/wordml" xmlns:w16du="http://schemas.microsoft.com/office/word/2023/wordml/word16du" xmlns:w16sdtdh="http://schemas.microsoft.com/office/word/2020/wordml/sdtdatahash" xmlns:w16sdtfl="http://schemas.microsoft.com/office/word/2024/wordml/sdtformatlock" xmlns:w16se="http://schemas.microsoft.com/office/word/2015/wordml/symex" mc:Ignorable="w14 w15 w16se w16cid w16 w16cex w16sdtdh w16sdtfl w16du">
+<w:styles xmlns:mc="http://schemas.openxmlformats.org/markup-compatibility/2006" xmlns:r="http://schemas.openxmlformats.org/officeDocument/2006/relationships" xmlns:w="http://schemas.openxmlformats.org/wordprocessingml/2006/main" xmlns:w14="http://schemas.microsoft.com/office/word/2010/wordml" xmlns:w15="http://schemas.microsoft.com/office/word/2012/wordml" xmlns:w16cid="http://schemas.microsoft.com/office/word/2016/wordml/cid" xmlns:w16se="http://schemas.microsoft.com/office/word/2015/wordml/symex" mc:Ignorable="w14 w15 w16se w16cid">
   <w:docDefaults>
     <w:rPrDefault>
       <w:rPr>
@@ -1838,7 +1697,7 @@
       </w:pPr>
     </w:pPrDefault>
   </w:docDefaults>
-  <w:latentStyles w:defLockedState="0" w:defUIPriority="99" w:defSemiHidden="0" w:defUnhideWhenUsed="0" w:defQFormat="0" w:count="376">
+  <w:latentStyles w:defLockedState="0" w:defUIPriority="99" w:defSemiHidden="0" w:defUnhideWhenUsed="0" w:defQFormat="0" w:count="375">
     <w:lsdException w:name="Normal" w:uiPriority="0" w:qFormat="1"/>
     <w:lsdException w:name="heading 1" w:uiPriority="9" w:qFormat="1"/>
     <w:lsdException w:name="heading 2" w:semiHidden="1" w:uiPriority="9" w:unhideWhenUsed="1" w:qFormat="1"/>
@@ -2214,7 +2073,6 @@
     <w:lsdException w:name="Smart Hyperlink" w:semiHidden="1" w:unhideWhenUsed="1"/>
     <w:lsdException w:name="Hashtag" w:semiHidden="1" w:unhideWhenUsed="1"/>
     <w:lsdException w:name="Unresolved Mention" w:semiHidden="1" w:unhideWhenUsed="1"/>
-    <w:lsdException w:name="Smart Link" w:semiHidden="1" w:unhideWhenUsed="1"/>
   </w:latentStyles>
   <w:style w:type="paragraph" w:default="1" w:styleId="Normale">
     <w:name w:val="Normal"/>
@@ -2223,6 +2081,7 @@
   <w:style w:type="character" w:default="1" w:styleId="Carpredefinitoparagrafo">
     <w:name w:val="Default Paragraph Font"/>
     <w:uiPriority w:val="1"/>
+    <w:semiHidden/>
     <w:unhideWhenUsed/>
   </w:style>
   <w:style w:type="table" w:default="1" w:styleId="Tabellanormale">
@@ -2565,7 +2424,7 @@
 </file>
 
 <file path=customXml/itemProps1.xml><?xml version="1.0" encoding="utf-8"?>
-<ds:datastoreItem xmlns:ds="http://schemas.openxmlformats.org/officeDocument/2006/customXml" ds:itemID="{93526843-C278-472C-97EC-A4EEA30AB276}">
+<ds:datastoreItem xmlns:ds="http://schemas.openxmlformats.org/officeDocument/2006/customXml" ds:itemID="{FB00B822-A2C5-48EA-B5CF-37A72A765F13}">
   <ds:schemaRefs>
     <ds:schemaRef ds:uri="http://schemas.openxmlformats.org/officeDocument/2006/bibliography"/>
   </ds:schemaRefs>

</xml_diff>